<commit_message>
Modificato file README per contenere la descrizione del progetto
</commit_message>
<xml_diff>
--- a/Guida all'utente.docx
+++ b/Guida all'utente.docx
@@ -47,770 +47,16 @@
           <w:sz w:val="24"/>
           <w:szCs w:val="24"/>
         </w:rPr>
-        <w:t>CAPITOLO I – INTRODUZIONE DEL SOFTWARE</w:t>
-      </w:r>
-    </w:p>
-    <w:p>
-      <w:pPr>
-        <w:rPr>
-          <w:sz w:val="24"/>
-          <w:szCs w:val="24"/>
-        </w:rPr>
-      </w:pPr>
-      <w:r>
-        <w:rPr>
-          <w:sz w:val="24"/>
-          <w:szCs w:val="24"/>
-        </w:rPr>
-        <w:t>Con la presente guida si vuole illustrare il funzionamento del software realizzato, il suo scopo e mostrare come utilizzare il software mediante interfaccia grafica o a riga di comando.</w:t>
-      </w:r>
-    </w:p>
-    <w:p>
-      <w:pPr>
-        <w:rPr>
-          <w:sz w:val="24"/>
-          <w:szCs w:val="24"/>
-        </w:rPr>
-      </w:pPr>
-      <w:r>
-        <w:rPr>
-          <w:sz w:val="24"/>
-          <w:szCs w:val="24"/>
-        </w:rPr>
-        <w:t xml:space="preserve">Alla base del progetto vi è l’algoritmo di </w:t>
-      </w:r>
-      <w:r>
-        <w:rPr>
-          <w:rFonts w:cstheme="minorHAnsi"/>
-          <w:sz w:val="24"/>
-          <w:szCs w:val="24"/>
-        </w:rPr>
-        <w:t>regressione</w:t>
-      </w:r>
-      <w:r>
-        <w:rPr>
-          <w:rFonts w:cstheme="minorHAnsi"/>
-          <w:color w:val="4D5156"/>
-          <w:sz w:val="21"/>
-          <w:szCs w:val="21"/>
-          <w:shd w:val="clear" w:color="auto" w:fill="FFFFFF"/>
-        </w:rPr>
-        <w:t> </w:t>
-      </w:r>
-      <w:r>
-        <w:rPr>
-          <w:rStyle w:val="Enfasicorsivo"/>
-          <w:rFonts w:cstheme="minorHAnsi"/>
+        <w:t>CAPITOLO I – FUNZIONAMENTO DEL SOFTWARE</w:t>
+      </w:r>
+      <w:r>
+        <w:rPr>
           <w:b/>
           <w:bCs/>
           <w:sz w:val="24"/>
           <w:szCs w:val="24"/>
-          <w:shd w:val="clear" w:color="auto" w:fill="FFFFFF"/>
-        </w:rPr>
-        <w:t>k-</w:t>
-      </w:r>
-      <w:proofErr w:type="spellStart"/>
-      <w:r>
-        <w:rPr>
-          <w:rStyle w:val="Enfasicorsivo"/>
-          <w:rFonts w:cstheme="minorHAnsi"/>
-          <w:b/>
-          <w:bCs/>
-          <w:sz w:val="24"/>
-          <w:szCs w:val="24"/>
-          <w:shd w:val="clear" w:color="auto" w:fill="FFFFFF"/>
-        </w:rPr>
-        <w:t>nearest</w:t>
-      </w:r>
-      <w:proofErr w:type="spellEnd"/>
-      <w:r>
-        <w:rPr>
-          <w:rStyle w:val="Enfasicorsivo"/>
-          <w:rFonts w:cstheme="minorHAnsi"/>
-          <w:b/>
-          <w:bCs/>
-          <w:sz w:val="24"/>
-          <w:szCs w:val="24"/>
-          <w:shd w:val="clear" w:color="auto" w:fill="FFFFFF"/>
-        </w:rPr>
-        <w:t xml:space="preserve"> </w:t>
-      </w:r>
-      <w:proofErr w:type="spellStart"/>
-      <w:r>
-        <w:rPr>
-          <w:rStyle w:val="Enfasicorsivo"/>
-          <w:rFonts w:cstheme="minorHAnsi"/>
-          <w:b/>
-          <w:bCs/>
-          <w:sz w:val="24"/>
-          <w:szCs w:val="24"/>
-          <w:shd w:val="clear" w:color="auto" w:fill="FFFFFF"/>
-        </w:rPr>
-        <w:t>neighbors</w:t>
-      </w:r>
-      <w:proofErr w:type="spellEnd"/>
-      <w:r>
-        <w:rPr>
-          <w:rFonts w:ascii="Arial" w:hAnsi="Arial" w:cs="Arial"/>
-          <w:color w:val="4D5156"/>
-          <w:sz w:val="21"/>
-          <w:szCs w:val="21"/>
-          <w:shd w:val="clear" w:color="auto" w:fill="FFFFFF"/>
-        </w:rPr>
-        <w:t xml:space="preserve">, </w:t>
-      </w:r>
-      <w:r>
-        <w:rPr>
-          <w:sz w:val="24"/>
-          <w:szCs w:val="24"/>
-        </w:rPr>
-        <w:t xml:space="preserve">più comunemente noto come </w:t>
-      </w:r>
-      <w:r>
-        <w:rPr>
-          <w:b/>
-          <w:bCs/>
-          <w:i/>
-          <w:iCs/>
-          <w:sz w:val="24"/>
-          <w:szCs w:val="24"/>
-        </w:rPr>
-        <w:t xml:space="preserve">KNN; </w:t>
-      </w:r>
-      <w:r>
-        <w:rPr>
-          <w:sz w:val="24"/>
-          <w:szCs w:val="24"/>
-        </w:rPr>
-        <w:t>esso è un algoritmo che utilizza la prossimità per effettuare previsioni sul raggruppamento di un singolo punto dati.</w:t>
-      </w:r>
-    </w:p>
-    <w:p>
-      <w:pPr>
-        <w:rPr>
-          <w:sz w:val="24"/>
-          <w:szCs w:val="24"/>
-        </w:rPr>
-      </w:pPr>
-      <w:r>
-        <w:rPr>
-          <w:sz w:val="24"/>
-          <w:szCs w:val="24"/>
-        </w:rPr>
-        <w:t>L’algoritmo, per funzionare, si basa su un training set contenente una serie di dati che verranno utilizzati per prevenire il dato numerico mancante. Più nello specifico, si rapportano i dati forniti ad una distanza k, la quale indica il numero di attributi che possono differire dalla query dell’utente,</w:t>
-      </w:r>
-      <w:r>
-        <w:rPr>
-          <w:sz w:val="24"/>
-          <w:szCs w:val="24"/>
-        </w:rPr>
-        <w:t xml:space="preserve"> e si effettua una media dei valori nei vicini selezionati, in base al valore ignoto richiesto dall’utente nella query.</w:t>
-      </w:r>
-    </w:p>
-    <w:p>
-      <w:pPr>
-        <w:rPr>
-          <w:sz w:val="24"/>
-          <w:szCs w:val="24"/>
-        </w:rPr>
-      </w:pPr>
-      <w:r>
-        <w:rPr>
-          <w:sz w:val="24"/>
-          <w:szCs w:val="24"/>
-        </w:rPr>
-        <w:t xml:space="preserve">Il calcolo della distanza </w:t>
-      </w:r>
-      <w:r>
-        <w:rPr>
-          <w:i/>
-          <w:iCs/>
-          <w:sz w:val="24"/>
-          <w:szCs w:val="24"/>
-        </w:rPr>
-        <w:t xml:space="preserve">k </w:t>
-      </w:r>
-      <w:r>
-        <w:rPr>
-          <w:sz w:val="24"/>
-          <w:szCs w:val="24"/>
-        </w:rPr>
-        <w:t>si differenzia in base alla natura dell’attributo:</w:t>
-      </w:r>
-    </w:p>
-    <w:p>
-      <w:pPr>
-        <w:pStyle w:val="Paragrafoelenco"/>
-        <w:numPr>
-          <w:ilvl w:val="0"/>
-          <w:numId w:val="4"/>
-        </w:numPr>
-        <w:rPr>
-          <w:b/>
-          <w:bCs/>
-          <w:i/>
-          <w:iCs/>
-          <w:sz w:val="24"/>
-          <w:szCs w:val="24"/>
-        </w:rPr>
-      </w:pPr>
-      <w:r>
-        <w:rPr>
-          <w:sz w:val="24"/>
-          <w:szCs w:val="24"/>
-        </w:rPr>
-        <w:t xml:space="preserve">Per attributi </w:t>
-      </w:r>
-      <w:r>
-        <w:rPr>
-          <w:b/>
-          <w:bCs/>
-          <w:sz w:val="24"/>
-          <w:szCs w:val="24"/>
-        </w:rPr>
-        <w:t>discreti</w:t>
-      </w:r>
-      <w:r>
-        <w:rPr>
-          <w:sz w:val="24"/>
-          <w:szCs w:val="24"/>
-        </w:rPr>
-        <w:t xml:space="preserve">, si calcola la distanza di Hamming tra i due attributi </w:t>
-      </w:r>
-    </w:p>
-    <w:p>
-      <w:pPr>
-        <w:pStyle w:val="Paragrafoelenco"/>
-        <w:numPr>
-          <w:ilvl w:val="0"/>
-          <w:numId w:val="4"/>
-        </w:numPr>
-        <w:rPr>
-          <w:b/>
-          <w:bCs/>
-          <w:i/>
-          <w:iCs/>
-          <w:sz w:val="24"/>
-          <w:szCs w:val="24"/>
-        </w:rPr>
-      </w:pPr>
-      <w:r>
-        <w:rPr>
-          <w:sz w:val="24"/>
-          <w:szCs w:val="24"/>
-        </w:rPr>
-        <w:t>Per</w:t>
-      </w:r>
-      <w:r>
-        <w:rPr>
-          <w:sz w:val="24"/>
-          <w:szCs w:val="24"/>
-        </w:rPr>
-        <w:t xml:space="preserve"> </w:t>
-      </w:r>
-      <w:r>
-        <w:rPr>
-          <w:sz w:val="24"/>
-          <w:szCs w:val="24"/>
-        </w:rPr>
-        <w:t xml:space="preserve">attributi </w:t>
-      </w:r>
-      <w:r>
-        <w:rPr>
-          <w:b/>
-          <w:bCs/>
-          <w:sz w:val="24"/>
-          <w:szCs w:val="24"/>
-        </w:rPr>
-        <w:t>continui</w:t>
-      </w:r>
-      <w:r>
-        <w:rPr>
-          <w:b/>
-          <w:bCs/>
-          <w:sz w:val="24"/>
-          <w:szCs w:val="24"/>
-        </w:rPr>
-        <w:t xml:space="preserve">, </w:t>
-      </w:r>
-      <w:r>
-        <w:rPr>
-          <w:sz w:val="24"/>
-          <w:szCs w:val="24"/>
-        </w:rPr>
-        <w:t xml:space="preserve">si effettua un processo di </w:t>
-      </w:r>
-      <w:proofErr w:type="spellStart"/>
-      <w:r>
-        <w:rPr>
-          <w:sz w:val="24"/>
-          <w:szCs w:val="24"/>
-        </w:rPr>
-        <w:t>scalatura</w:t>
-      </w:r>
-      <w:proofErr w:type="spellEnd"/>
-      <w:r>
-        <w:rPr>
-          <w:sz w:val="24"/>
-          <w:szCs w:val="24"/>
-        </w:rPr>
-        <w:t xml:space="preserve"> sfruttando l’algoritmo di </w:t>
-      </w:r>
-      <w:r>
-        <w:rPr>
-          <w:i/>
-          <w:iCs/>
-          <w:sz w:val="24"/>
-          <w:szCs w:val="24"/>
-        </w:rPr>
-        <w:t xml:space="preserve">min-max </w:t>
-      </w:r>
-      <w:proofErr w:type="spellStart"/>
-      <w:r>
-        <w:rPr>
-          <w:i/>
-          <w:iCs/>
-          <w:sz w:val="24"/>
-          <w:szCs w:val="24"/>
-        </w:rPr>
-        <w:t>scaler</w:t>
-      </w:r>
-      <w:proofErr w:type="spellEnd"/>
-      <w:r>
-        <w:rPr>
-          <w:i/>
-          <w:iCs/>
-          <w:sz w:val="24"/>
-          <w:szCs w:val="24"/>
-        </w:rPr>
-        <w:t xml:space="preserve"> </w:t>
-      </w:r>
-      <w:r>
-        <w:rPr>
-          <w:sz w:val="24"/>
-          <w:szCs w:val="24"/>
-        </w:rPr>
-        <w:t xml:space="preserve">(utilizzando la seguente formula: </w:t>
-      </w:r>
-      <m:oMath>
-        <m:f>
-          <m:fPr>
-            <m:ctrlPr>
-              <w:rPr>
-                <w:rFonts w:ascii="Cambria Math" w:hAnsi="Cambria Math"/>
-                <w:i/>
-                <w:sz w:val="24"/>
-                <w:szCs w:val="24"/>
-              </w:rPr>
-            </m:ctrlPr>
-          </m:fPr>
-          <m:num>
-            <m:r>
-              <w:rPr>
-                <w:rFonts w:ascii="Cambria Math" w:hAnsi="Cambria Math"/>
-                <w:sz w:val="24"/>
-                <w:szCs w:val="24"/>
-              </w:rPr>
-              <m:t>(valore-</m:t>
-            </m:r>
-            <m:r>
-              <m:rPr>
-                <m:sty m:val="p"/>
-              </m:rPr>
-              <w:rPr>
-                <w:rFonts w:ascii="Cambria Math" w:hAnsi="Cambria Math"/>
-                <w:sz w:val="24"/>
-                <w:szCs w:val="24"/>
-              </w:rPr>
-              <m:t>min</m:t>
-            </m:r>
-            <m:r>
-              <w:rPr>
-                <w:rFonts w:ascii="Cambria Math" w:hAnsi="Cambria Math"/>
-                <w:sz w:val="24"/>
-                <w:szCs w:val="24"/>
-              </w:rPr>
-              <m:t>)</m:t>
-            </m:r>
-            <m:ctrlPr>
-              <w:rPr>
-                <w:rFonts w:ascii="Cambria Math" w:hAnsi="Cambria Math"/>
-                <w:b/>
-                <w:bCs/>
-                <w:i/>
-                <w:iCs/>
-                <w:sz w:val="24"/>
-                <w:szCs w:val="24"/>
-              </w:rPr>
-            </m:ctrlPr>
-          </m:num>
-          <m:den>
-            <m:r>
-              <m:rPr>
-                <m:sty m:val="bi"/>
-              </m:rPr>
-              <w:rPr>
-                <w:rFonts w:ascii="Cambria Math" w:hAnsi="Cambria Math"/>
-                <w:sz w:val="24"/>
-                <w:szCs w:val="24"/>
-              </w:rPr>
-              <m:t>(max-min)</m:t>
-            </m:r>
-          </m:den>
-        </m:f>
-      </m:oMath>
-      <w:r>
-        <w:rPr>
-          <w:rFonts w:eastAsiaTheme="minorEastAsia"/>
-          <w:sz w:val="24"/>
-          <w:szCs w:val="24"/>
-        </w:rPr>
-        <w:t xml:space="preserve">) per poi effettuare la seguente differenza: </w:t>
-      </w:r>
-      <m:oMath>
-        <m:r>
-          <w:rPr>
-            <w:rFonts w:ascii="Cambria Math" w:eastAsiaTheme="minorEastAsia" w:hAnsi="Cambria Math"/>
-            <w:sz w:val="24"/>
-            <w:szCs w:val="24"/>
-          </w:rPr>
-          <m:t>1-valore ottenuto con il min-</m:t>
-        </m:r>
-        <m:func>
-          <m:funcPr>
-            <m:ctrlPr>
-              <w:rPr>
-                <w:rFonts w:ascii="Cambria Math" w:eastAsiaTheme="minorEastAsia" w:hAnsi="Cambria Math"/>
-                <w:i/>
-                <w:sz w:val="24"/>
-                <w:szCs w:val="24"/>
-              </w:rPr>
-            </m:ctrlPr>
-          </m:funcPr>
-          <m:fName>
-            <m:r>
-              <m:rPr>
-                <m:sty m:val="p"/>
-              </m:rPr>
-              <w:rPr>
-                <w:rFonts w:ascii="Cambria Math" w:eastAsiaTheme="minorEastAsia" w:hAnsi="Cambria Math"/>
-                <w:sz w:val="24"/>
-                <w:szCs w:val="24"/>
-              </w:rPr>
-              <m:t>max</m:t>
-            </m:r>
-          </m:fName>
-          <m:e>
-            <m:r>
-              <w:rPr>
-                <w:rFonts w:ascii="Cambria Math" w:eastAsiaTheme="minorEastAsia" w:hAnsi="Cambria Math"/>
-                <w:sz w:val="24"/>
-                <w:szCs w:val="24"/>
-              </w:rPr>
-              <m:t>scaler</m:t>
-            </m:r>
-          </m:e>
-        </m:func>
-      </m:oMath>
-    </w:p>
-    <w:p>
-      <w:pPr>
-        <w:pStyle w:val="Paragrafoelenco"/>
-        <w:rPr>
-          <w:rFonts w:eastAsiaTheme="minorEastAsia"/>
-          <w:sz w:val="24"/>
-          <w:szCs w:val="24"/>
-        </w:rPr>
-      </w:pPr>
-      <w:r>
-        <w:rPr>
-          <w:rFonts w:eastAsiaTheme="minorEastAsia"/>
-          <w:sz w:val="24"/>
-          <w:szCs w:val="24"/>
-        </w:rPr>
-        <w:t>(Per min e max si intende il minimo ed il massimo della variabile da scalare)</w:t>
-      </w:r>
-    </w:p>
-    <w:p>
-      <w:pPr>
-        <w:pStyle w:val="Paragrafoelenco"/>
-        <w:rPr>
-          <w:rFonts w:eastAsiaTheme="minorEastAsia"/>
-          <w:sz w:val="24"/>
-          <w:szCs w:val="24"/>
-        </w:rPr>
-      </w:pPr>
-      <w:r>
-        <w:rPr>
-          <w:rFonts w:eastAsiaTheme="minorEastAsia"/>
-          <w:sz w:val="24"/>
-          <w:szCs w:val="24"/>
-        </w:rPr>
-        <w:t xml:space="preserve">È necessario applicare un processo di </w:t>
-      </w:r>
-      <w:proofErr w:type="spellStart"/>
-      <w:r>
-        <w:rPr>
-          <w:rFonts w:eastAsiaTheme="minorEastAsia"/>
-          <w:sz w:val="24"/>
-          <w:szCs w:val="24"/>
-        </w:rPr>
-        <w:t>scalatura</w:t>
-      </w:r>
-      <w:proofErr w:type="spellEnd"/>
-      <w:r>
-        <w:rPr>
-          <w:rFonts w:eastAsiaTheme="minorEastAsia"/>
-          <w:sz w:val="24"/>
-          <w:szCs w:val="24"/>
-        </w:rPr>
-        <w:t xml:space="preserve"> per non avere risultati falsati in caso due valori siano troppo distanti numericamente tra loro.</w:t>
-      </w:r>
-    </w:p>
-    <w:p>
-      <w:pPr>
-        <w:pStyle w:val="Paragrafoelenco"/>
-        <w:rPr>
-          <w:rFonts w:eastAsiaTheme="minorEastAsia"/>
-          <w:sz w:val="24"/>
-          <w:szCs w:val="24"/>
-        </w:rPr>
-      </w:pPr>
-    </w:p>
-    <w:p>
-      <w:pPr>
-        <w:pStyle w:val="Paragrafoelenco"/>
-        <w:rPr>
-          <w:rFonts w:eastAsiaTheme="minorEastAsia"/>
-          <w:sz w:val="24"/>
-          <w:szCs w:val="24"/>
-        </w:rPr>
-      </w:pPr>
-    </w:p>
-    <w:p>
-      <w:pPr>
-        <w:pStyle w:val="Paragrafoelenco"/>
-        <w:rPr>
-          <w:rFonts w:eastAsiaTheme="minorEastAsia"/>
-          <w:sz w:val="24"/>
-          <w:szCs w:val="24"/>
-        </w:rPr>
-      </w:pPr>
-    </w:p>
-    <w:p>
-      <w:pPr>
-        <w:pStyle w:val="Paragrafoelenco"/>
-        <w:rPr>
-          <w:rFonts w:eastAsiaTheme="minorEastAsia"/>
-          <w:sz w:val="24"/>
-          <w:szCs w:val="24"/>
-        </w:rPr>
-      </w:pPr>
-    </w:p>
-    <w:p>
-      <w:pPr>
-        <w:pStyle w:val="Paragrafoelenco"/>
-        <w:rPr>
-          <w:rFonts w:eastAsiaTheme="minorEastAsia"/>
-          <w:sz w:val="24"/>
-          <w:szCs w:val="24"/>
-        </w:rPr>
-      </w:pPr>
-    </w:p>
-    <w:p>
-      <w:pPr>
-        <w:pStyle w:val="Paragrafoelenco"/>
-        <w:rPr>
-          <w:rFonts w:eastAsiaTheme="minorEastAsia"/>
-          <w:sz w:val="24"/>
-          <w:szCs w:val="24"/>
-        </w:rPr>
-      </w:pPr>
-    </w:p>
-    <w:p>
-      <w:pPr>
-        <w:pStyle w:val="Paragrafoelenco"/>
-        <w:rPr>
-          <w:rFonts w:eastAsiaTheme="minorEastAsia"/>
-          <w:sz w:val="24"/>
-          <w:szCs w:val="24"/>
-        </w:rPr>
-      </w:pPr>
-    </w:p>
-    <w:p>
-      <w:pPr>
-        <w:pStyle w:val="Paragrafoelenco"/>
-        <w:rPr>
-          <w:rFonts w:eastAsiaTheme="minorEastAsia"/>
-          <w:sz w:val="24"/>
-          <w:szCs w:val="24"/>
-        </w:rPr>
-      </w:pPr>
-    </w:p>
-    <w:p>
-      <w:pPr>
-        <w:pStyle w:val="Paragrafoelenco"/>
-        <w:rPr>
-          <w:rFonts w:eastAsiaTheme="minorEastAsia"/>
-          <w:sz w:val="24"/>
-          <w:szCs w:val="24"/>
-        </w:rPr>
-      </w:pPr>
-    </w:p>
-    <w:p>
-      <w:pPr>
-        <w:pStyle w:val="Paragrafoelenco"/>
-        <w:rPr>
-          <w:rFonts w:eastAsiaTheme="minorEastAsia"/>
-          <w:sz w:val="24"/>
-          <w:szCs w:val="24"/>
-        </w:rPr>
-      </w:pPr>
-    </w:p>
-    <w:p>
-      <w:pPr>
-        <w:pStyle w:val="Paragrafoelenco"/>
-        <w:rPr>
-          <w:rFonts w:eastAsiaTheme="minorEastAsia"/>
-          <w:sz w:val="24"/>
-          <w:szCs w:val="24"/>
-        </w:rPr>
-      </w:pPr>
-    </w:p>
-    <w:p>
-      <w:pPr>
-        <w:pStyle w:val="Paragrafoelenco"/>
-        <w:rPr>
-          <w:rFonts w:eastAsiaTheme="minorEastAsia"/>
-          <w:sz w:val="24"/>
-          <w:szCs w:val="24"/>
-        </w:rPr>
-      </w:pPr>
-    </w:p>
-    <w:p>
-      <w:pPr>
-        <w:pStyle w:val="Paragrafoelenco"/>
-        <w:rPr>
-          <w:rFonts w:eastAsiaTheme="minorEastAsia"/>
-          <w:sz w:val="24"/>
-          <w:szCs w:val="24"/>
-        </w:rPr>
-      </w:pPr>
-    </w:p>
-    <w:p>
-      <w:pPr>
-        <w:pStyle w:val="Paragrafoelenco"/>
-        <w:rPr>
-          <w:rFonts w:eastAsiaTheme="minorEastAsia"/>
-          <w:sz w:val="24"/>
-          <w:szCs w:val="24"/>
-        </w:rPr>
-      </w:pPr>
-    </w:p>
-    <w:p>
-      <w:pPr>
-        <w:pStyle w:val="Paragrafoelenco"/>
-        <w:rPr>
-          <w:rFonts w:eastAsiaTheme="minorEastAsia"/>
-          <w:sz w:val="24"/>
-          <w:szCs w:val="24"/>
-        </w:rPr>
-      </w:pPr>
-    </w:p>
-    <w:p>
-      <w:pPr>
-        <w:pStyle w:val="Paragrafoelenco"/>
-        <w:rPr>
-          <w:rFonts w:eastAsiaTheme="minorEastAsia"/>
-          <w:sz w:val="24"/>
-          <w:szCs w:val="24"/>
-        </w:rPr>
-      </w:pPr>
-    </w:p>
-    <w:p>
-      <w:pPr>
-        <w:pStyle w:val="Paragrafoelenco"/>
-        <w:rPr>
-          <w:rFonts w:eastAsiaTheme="minorEastAsia"/>
-          <w:sz w:val="24"/>
-          <w:szCs w:val="24"/>
-        </w:rPr>
-      </w:pPr>
-    </w:p>
-    <w:p>
-      <w:pPr>
-        <w:pStyle w:val="Paragrafoelenco"/>
-        <w:rPr>
-          <w:rFonts w:eastAsiaTheme="minorEastAsia"/>
-          <w:sz w:val="24"/>
-          <w:szCs w:val="24"/>
-        </w:rPr>
-      </w:pPr>
-    </w:p>
-    <w:p>
-      <w:pPr>
-        <w:pStyle w:val="Paragrafoelenco"/>
-        <w:rPr>
-          <w:rFonts w:eastAsiaTheme="minorEastAsia"/>
-          <w:sz w:val="24"/>
-          <w:szCs w:val="24"/>
-        </w:rPr>
-      </w:pPr>
-    </w:p>
-    <w:p>
-      <w:pPr>
-        <w:rPr>
-          <w:b/>
-          <w:bCs/>
-          <w:sz w:val="24"/>
-          <w:szCs w:val="24"/>
-        </w:rPr>
-      </w:pPr>
-      <w:r>
-        <w:rPr>
-          <w:b/>
-          <w:bCs/>
-          <w:sz w:val="24"/>
-          <w:szCs w:val="24"/>
-        </w:rPr>
-        <w:lastRenderedPageBreak/>
-        <w:t>CAPITOLO I</w:t>
-      </w:r>
-      <w:r>
-        <w:rPr>
-          <w:b/>
-          <w:bCs/>
-          <w:sz w:val="24"/>
-          <w:szCs w:val="24"/>
-        </w:rPr>
-        <w:t>I</w:t>
-      </w:r>
-      <w:r>
-        <w:rPr>
-          <w:b/>
-          <w:bCs/>
-          <w:sz w:val="24"/>
-          <w:szCs w:val="24"/>
-        </w:rPr>
-        <w:t xml:space="preserve"> – </w:t>
-      </w:r>
-      <w:r>
-        <w:rPr>
-          <w:b/>
-          <w:bCs/>
-          <w:sz w:val="24"/>
-          <w:szCs w:val="24"/>
-        </w:rPr>
-        <w:t>FUNZIONAMENTO</w:t>
-      </w:r>
-      <w:r>
-        <w:rPr>
-          <w:b/>
-          <w:bCs/>
-          <w:sz w:val="24"/>
-          <w:szCs w:val="24"/>
-        </w:rPr>
-        <w:t xml:space="preserve"> DEL SOFTWARE</w:t>
+        </w:rPr>
+        <w:t xml:space="preserve"> A RIGA DI COMANDO</w:t>
       </w:r>
     </w:p>
     <w:p>
@@ -927,6 +173,7 @@
         <w:rPr>
           <w:i/>
           <w:iCs/>
+          <w:noProof/>
           <w:sz w:val="24"/>
           <w:szCs w:val="24"/>
         </w:rPr>
@@ -1007,9 +254,11 @@
         <w:rPr>
           <w:i/>
           <w:iCs/>
-          <w:sz w:val="24"/>
-          <w:szCs w:val="24"/>
-        </w:rPr>
+          <w:noProof/>
+          <w:sz w:val="24"/>
+          <w:szCs w:val="24"/>
+        </w:rPr>
+        <w:lastRenderedPageBreak/>
         <w:drawing>
           <wp:inline distT="0" distB="0" distL="0" distR="0" wp14:anchorId="65A9113A" wp14:editId="2E2B93E6">
             <wp:extent cx="4953000" cy="2876317"/>
@@ -1064,7 +313,6 @@
           <w:sz w:val="24"/>
           <w:szCs w:val="24"/>
         </w:rPr>
-        <w:lastRenderedPageBreak/>
         <w:t>Acquisizione degli attributi</w:t>
       </w:r>
     </w:p>
@@ -1100,6 +348,7 @@
       </w:pPr>
       <w:r>
         <w:rPr>
+          <w:noProof/>
           <w:sz w:val="24"/>
           <w:szCs w:val="24"/>
         </w:rPr>
@@ -1201,9 +450,11 @@
       </w:pPr>
       <w:r>
         <w:rPr>
-          <w:sz w:val="24"/>
-          <w:szCs w:val="24"/>
-        </w:rPr>
+          <w:noProof/>
+          <w:sz w:val="24"/>
+          <w:szCs w:val="24"/>
+        </w:rPr>
+        <w:lastRenderedPageBreak/>
         <w:drawing>
           <wp:inline distT="0" distB="0" distL="0" distR="0" wp14:anchorId="524C02ED" wp14:editId="2C149D5C">
             <wp:extent cx="5029200" cy="2913262"/>
@@ -1350,7 +601,6 @@
           <w:sz w:val="24"/>
           <w:szCs w:val="24"/>
         </w:rPr>
-        <w:lastRenderedPageBreak/>
         <w:t>Per ripetere la predizione con lo stesso Training Set è sufficiente digitare “</w:t>
       </w:r>
       <w:r>
@@ -1372,6 +622,7 @@
       </w:pPr>
       <w:r>
         <w:rPr>
+          <w:noProof/>
           <w:sz w:val="24"/>
           <w:szCs w:val="24"/>
         </w:rPr>
@@ -1447,6 +698,7 @@
           <w:sz w:val="24"/>
           <w:szCs w:val="24"/>
         </w:rPr>
+        <w:lastRenderedPageBreak/>
         <w:t>Per ripetere la predizione con un altro Training Set è sufficiente digitare qualsiasi tasto che non sia “Y” e dopo alla richiesta di esecuzione con nuovo oggetto KNN digitare “Y”:</w:t>
       </w:r>
     </w:p>
@@ -1459,6 +711,7 @@
       </w:pPr>
       <w:r>
         <w:rPr>
+          <w:noProof/>
           <w:sz w:val="24"/>
           <w:szCs w:val="24"/>
         </w:rPr>
@@ -1519,7 +772,6 @@
           <w:sz w:val="24"/>
           <w:szCs w:val="24"/>
         </w:rPr>
-        <w:lastRenderedPageBreak/>
         <w:t>Per terminare l’esecuzione del programma è sufficiente digitare due volte qualsiasi stringa che non sia Y:</w:t>
       </w:r>
     </w:p>
@@ -1532,6 +784,7 @@
       </w:pPr>
       <w:r>
         <w:rPr>
+          <w:noProof/>
           <w:sz w:val="24"/>
           <w:szCs w:val="24"/>
         </w:rPr>
@@ -1712,7 +965,6 @@
           <w:sz w:val="24"/>
           <w:szCs w:val="24"/>
         </w:rPr>
-        <w:lastRenderedPageBreak/>
         <w:t>Interfaccia grafica:</w:t>
       </w:r>
     </w:p>

</xml_diff>